<commit_message>
Update word template ismir.edu -> lamir.edu
</commit_message>
<xml_diff>
--- a/2024/word/LAMIR2024_template.docx
+++ b/2024/word/LAMIR2024_template.docx
@@ -184,12 +184,12 @@
             </w:r>
             <w:r>
               <w:rPr>
-                <w:rFonts w:ascii="Courier New" w:hAnsi="Courier New" w:cs="Courier New" w:hint="eastAsia"/>
+                <w:rFonts w:ascii="Courier New" w:hAnsi="Courier New" w:cs="Courier New"/>
                 <w:sz w:val="22"/>
                 <w:szCs w:val="24"/>
                 <w:lang w:eastAsia="ja-JP"/>
               </w:rPr>
-              <w:t>ismir</w:t>
+              <w:t>lamir</w:t>
             </w:r>
             <w:r>
               <w:rPr>
@@ -325,12 +325,12 @@
             </w:r>
             <w:r>
               <w:rPr>
-                <w:rFonts w:ascii="Courier New" w:hAnsi="Courier New" w:cs="Courier New" w:hint="eastAsia"/>
+                <w:rFonts w:ascii="Courier New" w:hAnsi="Courier New" w:cs="Courier New"/>
                 <w:sz w:val="22"/>
                 <w:szCs w:val="24"/>
                 <w:lang w:eastAsia="ja-JP"/>
               </w:rPr>
-              <w:t>ismir</w:t>
+              <w:t>lamir</w:t>
             </w:r>
             <w:r>
               <w:rPr>
@@ -407,7 +407,13 @@
         <w:t xml:space="preserve">Please follow these guidelines to give the final proceedings a uniform look. </w:t>
       </w:r>
       <w:r>
-        <w:t xml:space="preserve">Most of the required formatting is achieved automatically by using the supplied style file (LATEX) or template (Word). </w:t>
+        <w:t>Most of the required formatting is achieved automatically by using the supplied style file (L</w:t>
+      </w:r>
+      <w:r>
+        <w:t>aTe</w:t>
+      </w:r>
+      <w:r>
+        <w:t xml:space="preserve">X) or template (Word). </w:t>
       </w:r>
       <w:r>
         <w:t xml:space="preserve">This template can be downloaded from the ISMIR </w:t>
@@ -746,7 +752,7 @@
                         </a:ln>
                         <a:extLst>
                           <a:ext uri="{91240B29-F687-4f45-9708-019B960494DF}">
-                            <a14:hiddenLine xmlns:arto="http://schemas.microsoft.com/office/word/2006/arto" xmlns="" xmlns:mo="http://schemas.microsoft.com/office/mac/office/2008/main" xmlns:mv="urn:schemas-microsoft-com:mac:vml" xmlns:o="urn:schemas-microsoft-com:office:office" xmlns:v="urn:schemas-microsoft-com:vml" xmlns:w10="urn:schemas-microsoft-com:office:word" xmlns:w="http://schemas.openxmlformats.org/wordprocessingml/2006/main" xmlns:a14="http://schemas.microsoft.com/office/drawing/2010/main" w="9525">
+                            <a14:hiddenLine xmlns:a14="http://schemas.microsoft.com/office/drawing/2010/main" xmlns:w="http://schemas.openxmlformats.org/wordprocessingml/2006/main" xmlns:w10="urn:schemas-microsoft-com:office:word" xmlns:v="urn:schemas-microsoft-com:vml" xmlns:o="urn:schemas-microsoft-com:office:office" xmlns:mv="urn:schemas-microsoft-com:mac:vml" xmlns:mo="http://schemas.microsoft.com/office/mac/office/2008/main" xmlns="" xmlns:arto="http://schemas.microsoft.com/office/word/2006/arto" w="9525">
                               <a:solidFill>
                                 <a:srgbClr val="000000"/>
                               </a:solidFill>
@@ -1390,7 +1396,7 @@
                                     </pic:cNvPicPr>
                                   </pic:nvPicPr>
                                   <pic:blipFill>
-                                    <a:blip r:embed="rId10">
+                                    <a:blip r:embed="rId11">
                                       <a:extLst>
                                         <a:ext uri="{28A0092B-C50C-407E-A947-70E740481C1C}">
                                           <a14:useLocalDpi xmlns:a14="http://schemas.microsoft.com/office/drawing/2010/main" val="0"/>
@@ -2491,7 +2497,7 @@
                     </pic:cNvPicPr>
                   </pic:nvPicPr>
                   <pic:blipFill>
-                    <a:blip r:embed="rId11">
+                    <a:blip r:embed="rId12">
                       <a:extLst>
                         <a:ext uri="{28A0092B-C50C-407E-A947-70E740481C1C}">
                           <a14:useLocalDpi xmlns:a14="http://schemas.microsoft.com/office/drawing/2010/main" val="0"/>
@@ -2648,9 +2654,9 @@
             <o:lock v:ext="edit" aspectratio="t"/>
           </v:shapetype>
           <v:shape id="_x0000_i1025" type="#_x0000_t75" alt="" style="width:34.9pt;height:13.65pt;mso-width-percent:0;mso-height-percent:0;mso-width-percent:0;mso-height-percent:0" o:ole="">
-            <v:imagedata r:id="rId12" o:title=""/>
+            <v:imagedata r:id="rId13" o:title=""/>
           </v:shape>
-          <o:OLEObject Type="Embed" ProgID="Equation.3" ShapeID="_x0000_i1025" DrawAspect="Content" ObjectID="_1781003793" r:id="rId13"/>
+          <o:OLEObject Type="Embed" ProgID="Equation.3" ShapeID="_x0000_i1025" DrawAspect="Content" ObjectID="_1781101200" r:id="rId14"/>
         </w:object>
       </w:r>
       <w:r>
@@ -2918,7 +2924,7 @@
         <w:spacing w:after="120"/>
         <w:ind w:left="425" w:hanging="425"/>
       </w:pPr>
-      <w:bookmarkStart w:id="2" w:name="_Hlk40789248"/>
+      <w:bookmarkStart w:id="1" w:name="_Hlk40789248"/>
       <w:r>
         <w:t>A. Author and B</w:t>
       </w:r>
@@ -2957,7 +2963,7 @@
         <w:t>, Suzhou, China, 2017, pp. 111–117.</w:t>
       </w:r>
     </w:p>
-    <w:bookmarkEnd w:id="2"/>
+    <w:bookmarkEnd w:id="1"/>
     <w:p>
       <w:pPr>
         <w:pStyle w:val="BodyText"/>

</xml_diff>